<commit_message>
Time Fix and Exploratory Analysis_2
</commit_message>
<xml_diff>
--- a/code/analysis_code/Exploratory_Data_Analysis.docx
+++ b/code/analysis_code/Exploratory_Data_Analysis.docx
@@ -301,6 +301,130 @@
         <w:rPr>
           <w:rStyle w:val="NormalTok"/>
         </w:rPr>
+        <w:t xml:space="preserve">(plotly)</w:t>
+      </w:r>
+    </w:p>
+    <w:p>
+      <w:pPr>
+        <w:pStyle w:val="SourceCode"/>
+      </w:pPr>
+      <w:r>
+        <w:rPr>
+          <w:rStyle w:val="VerbatimChar"/>
+        </w:rPr>
+        <w:t xml:space="preserve">## </w:t>
+      </w:r>
+      <w:r>
+        <w:br/>
+      </w:r>
+      <w:r>
+        <w:rPr>
+          <w:rStyle w:val="VerbatimChar"/>
+        </w:rPr>
+        <w:t xml:space="preserve">## Attaching package: 'plotly'</w:t>
+      </w:r>
+    </w:p>
+    <w:p>
+      <w:pPr>
+        <w:pStyle w:val="SourceCode"/>
+      </w:pPr>
+      <w:r>
+        <w:rPr>
+          <w:rStyle w:val="VerbatimChar"/>
+        </w:rPr>
+        <w:t xml:space="preserve">## The following object is masked from 'package:ggplot2':</w:t>
+      </w:r>
+      <w:r>
+        <w:br/>
+      </w:r>
+      <w:r>
+        <w:rPr>
+          <w:rStyle w:val="VerbatimChar"/>
+        </w:rPr>
+        <w:t xml:space="preserve">## </w:t>
+      </w:r>
+      <w:r>
+        <w:br/>
+      </w:r>
+      <w:r>
+        <w:rPr>
+          <w:rStyle w:val="VerbatimChar"/>
+        </w:rPr>
+        <w:t xml:space="preserve">##     last_plot</w:t>
+      </w:r>
+    </w:p>
+    <w:p>
+      <w:pPr>
+        <w:pStyle w:val="SourceCode"/>
+      </w:pPr>
+      <w:r>
+        <w:rPr>
+          <w:rStyle w:val="VerbatimChar"/>
+        </w:rPr>
+        <w:t xml:space="preserve">## The following object is masked from 'package:stats':</w:t>
+      </w:r>
+      <w:r>
+        <w:br/>
+      </w:r>
+      <w:r>
+        <w:rPr>
+          <w:rStyle w:val="VerbatimChar"/>
+        </w:rPr>
+        <w:t xml:space="preserve">## </w:t>
+      </w:r>
+      <w:r>
+        <w:br/>
+      </w:r>
+      <w:r>
+        <w:rPr>
+          <w:rStyle w:val="VerbatimChar"/>
+        </w:rPr>
+        <w:t xml:space="preserve">##     filter</w:t>
+      </w:r>
+    </w:p>
+    <w:p>
+      <w:pPr>
+        <w:pStyle w:val="SourceCode"/>
+      </w:pPr>
+      <w:r>
+        <w:rPr>
+          <w:rStyle w:val="VerbatimChar"/>
+        </w:rPr>
+        <w:t xml:space="preserve">## The following object is masked from 'package:graphics':</w:t>
+      </w:r>
+      <w:r>
+        <w:br/>
+      </w:r>
+      <w:r>
+        <w:rPr>
+          <w:rStyle w:val="VerbatimChar"/>
+        </w:rPr>
+        <w:t xml:space="preserve">## </w:t>
+      </w:r>
+      <w:r>
+        <w:br/>
+      </w:r>
+      <w:r>
+        <w:rPr>
+          <w:rStyle w:val="VerbatimChar"/>
+        </w:rPr>
+        <w:t xml:space="preserve">##     layout</w:t>
+      </w:r>
+    </w:p>
+    <w:p>
+      <w:pPr>
+        <w:pStyle w:val="SourceCode"/>
+      </w:pPr>
+      <w:r>
+        <w:rPr>
+          <w:rStyle w:val="KeywordTok"/>
+        </w:rPr>
+        <w:t xml:space="preserve">library</w:t>
+      </w:r>
+      <w:r>
+        <w:rPr>
+          <w:rStyle w:val="NormalTok"/>
+        </w:rPr>
         <w:t xml:space="preserve">(knitr)</w:t>
       </w:r>
       <w:r>
@@ -544,7 +668,7 @@
         <w:rPr>
           <w:rStyle w:val="VerbatimChar"/>
         </w:rPr>
-        <w:t xml:space="preserve">## $ island_side      &lt;chr&gt; "ocean", "ocean", "ocean", "ocean", "no", "ba...</w:t>
+        <w:t xml:space="preserve">## $ island_side      &lt;chr&gt; "ocean", "ocean", "ocean", "ocean", NA, "bay"...</w:t>
       </w:r>
       <w:r>
         <w:br/>
@@ -559,6 +683,387 @@
     <w:p>
       <w:pPr>
         <w:pStyle w:val="FirstParagraph"/>
+      </w:pPr>
+      <w:r>
+        <w:t xml:space="preserve">Now lets generate some scatter plots to compare ocean vs bay.</w:t>
+      </w:r>
+    </w:p>
+    <w:p>
+      <w:pPr>
+        <w:pStyle w:val="SourceCode"/>
+      </w:pPr>
+      <w:r>
+        <w:rPr>
+          <w:rStyle w:val="NormalTok"/>
+        </w:rPr>
+        <w:t xml:space="preserve">WQ_clean_data </w:t>
+      </w:r>
+      <w:r>
+        <w:rPr>
+          <w:rStyle w:val="OperatorTok"/>
+        </w:rPr>
+        <w:t xml:space="preserve">%&gt;%</w:t>
+      </w:r>
+      <w:r>
+        <w:rPr>
+          <w:rStyle w:val="StringTok"/>
+        </w:rPr>
+        <w:t xml:space="preserve"> </w:t>
+      </w:r>
+      <w:r>
+        <w:rPr>
+          <w:rStyle w:val="KeywordTok"/>
+        </w:rPr>
+        <w:t xml:space="preserve">ggplot</w:t>
+      </w:r>
+      <w:r>
+        <w:rPr>
+          <w:rStyle w:val="NormalTok"/>
+        </w:rPr>
+        <w:t xml:space="preserve">() </w:t>
+      </w:r>
+      <w:r>
+        <w:rPr>
+          <w:rStyle w:val="OperatorTok"/>
+        </w:rPr>
+        <w:t xml:space="preserve">+</w:t>
+      </w:r>
+      <w:r>
+        <w:rPr>
+          <w:rStyle w:val="StringTok"/>
+        </w:rPr>
+        <w:t xml:space="preserve"> </w:t>
+      </w:r>
+      <w:r>
+        <w:br/>
+      </w:r>
+      <w:r>
+        <w:rPr>
+          <w:rStyle w:val="StringTok"/>
+        </w:rPr>
+        <w:t xml:space="preserve">  </w:t>
+      </w:r>
+      <w:r>
+        <w:rPr>
+          <w:rStyle w:val="KeywordTok"/>
+        </w:rPr>
+        <w:t xml:space="preserve">geom_boxplot</w:t>
+      </w:r>
+      <w:r>
+        <w:rPr>
+          <w:rStyle w:val="NormalTok"/>
+        </w:rPr>
+        <w:t xml:space="preserve">(</w:t>
+      </w:r>
+      <w:r>
+        <w:rPr>
+          <w:rStyle w:val="KeywordTok"/>
+        </w:rPr>
+        <w:t xml:space="preserve">aes</w:t>
+      </w:r>
+      <w:r>
+        <w:rPr>
+          <w:rStyle w:val="NormalTok"/>
+        </w:rPr>
+        <w:t xml:space="preserve">(</w:t>
+      </w:r>
+      <w:r>
+        <w:rPr>
+          <w:rStyle w:val="DataTypeTok"/>
+        </w:rPr>
+        <w:t xml:space="preserve">x =</w:t>
+      </w:r>
+      <w:r>
+        <w:rPr>
+          <w:rStyle w:val="NormalTok"/>
+        </w:rPr>
+        <w:t xml:space="preserve"> island_side, </w:t>
+      </w:r>
+      <w:r>
+        <w:rPr>
+          <w:rStyle w:val="DataTypeTok"/>
+        </w:rPr>
+        <w:t xml:space="preserve">y =</w:t>
+      </w:r>
+      <w:r>
+        <w:rPr>
+          <w:rStyle w:val="NormalTok"/>
+        </w:rPr>
+        <w:t xml:space="preserve"> ph), </w:t>
+      </w:r>
+      <w:r>
+        <w:rPr>
+          <w:rStyle w:val="DataTypeTok"/>
+        </w:rPr>
+        <w:t xml:space="preserve">na.rm =</w:t>
+      </w:r>
+      <w:r>
+        <w:rPr>
+          <w:rStyle w:val="NormalTok"/>
+        </w:rPr>
+        <w:t xml:space="preserve"> </w:t>
+      </w:r>
+      <w:r>
+        <w:rPr>
+          <w:rStyle w:val="OtherTok"/>
+        </w:rPr>
+        <w:t xml:space="preserve">TRUE</w:t>
+      </w:r>
+      <w:r>
+        <w:rPr>
+          <w:rStyle w:val="NormalTok"/>
+        </w:rPr>
+        <w:t xml:space="preserve">)</w:t>
+      </w:r>
+    </w:p>
+    <w:p>
+      <w:pPr>
+        <w:pStyle w:val="FirstParagraph"/>
+      </w:pPr>
+      <w:r>
+        <w:drawing>
+          <wp:inline>
+            <wp:extent cx="4620126" cy="3696101"/>
+            <wp:effectExtent b="0" l="0" r="0" t="0"/>
+            <wp:docPr descr="" title="" id="1" name="Picture"/>
+            <a:graphic>
+              <a:graphicData uri="http://schemas.openxmlformats.org/drawingml/2006/picture">
+                <pic:pic>
+                  <pic:nvPicPr>
+                    <pic:cNvPr descr="Exploratory_Data_Analysis_files/figure-docx/unnamed-chunk-3-1.png" id="0" name="Picture"/>
+                    <pic:cNvPicPr>
+                      <a:picLocks noChangeArrowheads="1" noChangeAspect="1"/>
+                    </pic:cNvPicPr>
+                  </pic:nvPicPr>
+                  <pic:blipFill>
+                    <a:blip r:embed="rId20"/>
+                    <a:stretch>
+                      <a:fillRect/>
+                    </a:stretch>
+                  </pic:blipFill>
+                  <pic:spPr bwMode="auto">
+                    <a:xfrm>
+                      <a:off x="0" y="0"/>
+                      <a:ext cx="4620126" cy="3696101"/>
+                    </a:xfrm>
+                    <a:prstGeom prst="rect">
+                      <a:avLst/>
+                    </a:prstGeom>
+                    <a:noFill/>
+                    <a:ln w="9525">
+                      <a:noFill/>
+                      <a:headEnd/>
+                      <a:tailEnd/>
+                    </a:ln>
+                  </pic:spPr>
+                </pic:pic>
+              </a:graphicData>
+            </a:graphic>
+          </wp:inline>
+        </w:drawing>
+      </w:r>
+    </w:p>
+    <w:p>
+      <w:pPr>
+        <w:pStyle w:val="SourceCode"/>
+      </w:pPr>
+      <w:r>
+        <w:rPr>
+          <w:rStyle w:val="NormalTok"/>
+        </w:rPr>
+        <w:t xml:space="preserve">WQ_clean_data </w:t>
+      </w:r>
+      <w:r>
+        <w:rPr>
+          <w:rStyle w:val="OperatorTok"/>
+        </w:rPr>
+        <w:t xml:space="preserve">%&gt;%</w:t>
+      </w:r>
+      <w:r>
+        <w:rPr>
+          <w:rStyle w:val="StringTok"/>
+        </w:rPr>
+        <w:t xml:space="preserve"> </w:t>
+      </w:r>
+      <w:r>
+        <w:rPr>
+          <w:rStyle w:val="KeywordTok"/>
+        </w:rPr>
+        <w:t xml:space="preserve">ggplot</w:t>
+      </w:r>
+      <w:r>
+        <w:rPr>
+          <w:rStyle w:val="NormalTok"/>
+        </w:rPr>
+        <w:t xml:space="preserve">() </w:t>
+      </w:r>
+      <w:r>
+        <w:rPr>
+          <w:rStyle w:val="OperatorTok"/>
+        </w:rPr>
+        <w:t xml:space="preserve">+</w:t>
+      </w:r>
+      <w:r>
+        <w:rPr>
+          <w:rStyle w:val="StringTok"/>
+        </w:rPr>
+        <w:t xml:space="preserve"> </w:t>
+      </w:r>
+      <w:r>
+        <w:br/>
+      </w:r>
+      <w:r>
+        <w:rPr>
+          <w:rStyle w:val="StringTok"/>
+        </w:rPr>
+        <w:t xml:space="preserve">  </w:t>
+      </w:r>
+      <w:r>
+        <w:rPr>
+          <w:rStyle w:val="KeywordTok"/>
+        </w:rPr>
+        <w:t xml:space="preserve">geom_jitter</w:t>
+      </w:r>
+      <w:r>
+        <w:rPr>
+          <w:rStyle w:val="NormalTok"/>
+        </w:rPr>
+        <w:t xml:space="preserve">(</w:t>
+      </w:r>
+      <w:r>
+        <w:rPr>
+          <w:rStyle w:val="KeywordTok"/>
+        </w:rPr>
+        <w:t xml:space="preserve">aes</w:t>
+      </w:r>
+      <w:r>
+        <w:rPr>
+          <w:rStyle w:val="NormalTok"/>
+        </w:rPr>
+        <w:t xml:space="preserve">(</w:t>
+      </w:r>
+      <w:r>
+        <w:rPr>
+          <w:rStyle w:val="DataTypeTok"/>
+        </w:rPr>
+        <w:t xml:space="preserve">x =</w:t>
+      </w:r>
+      <w:r>
+        <w:rPr>
+          <w:rStyle w:val="NormalTok"/>
+        </w:rPr>
+        <w:t xml:space="preserve"> military_time, </w:t>
+      </w:r>
+      <w:r>
+        <w:rPr>
+          <w:rStyle w:val="DataTypeTok"/>
+        </w:rPr>
+        <w:t xml:space="preserve">y =</w:t>
+      </w:r>
+      <w:r>
+        <w:rPr>
+          <w:rStyle w:val="NormalTok"/>
+        </w:rPr>
+        <w:t xml:space="preserve"> ph, </w:t>
+      </w:r>
+      <w:r>
+        <w:rPr>
+          <w:rStyle w:val="DataTypeTok"/>
+        </w:rPr>
+        <w:t xml:space="preserve">color =</w:t>
+      </w:r>
+      <w:r>
+        <w:rPr>
+          <w:rStyle w:val="NormalTok"/>
+        </w:rPr>
+        <w:t xml:space="preserve"> island_side), </w:t>
+      </w:r>
+      <w:r>
+        <w:rPr>
+          <w:rStyle w:val="DataTypeTok"/>
+        </w:rPr>
+        <w:t xml:space="preserve">alpha =</w:t>
+      </w:r>
+      <w:r>
+        <w:rPr>
+          <w:rStyle w:val="NormalTok"/>
+        </w:rPr>
+        <w:t xml:space="preserve"> </w:t>
+      </w:r>
+      <w:r>
+        <w:rPr>
+          <w:rStyle w:val="FloatTok"/>
+        </w:rPr>
+        <w:t xml:space="preserve">0.5</w:t>
+      </w:r>
+      <w:r>
+        <w:rPr>
+          <w:rStyle w:val="NormalTok"/>
+        </w:rPr>
+        <w:t xml:space="preserve">)</w:t>
+      </w:r>
+    </w:p>
+    <w:p>
+      <w:pPr>
+        <w:pStyle w:val="SourceCode"/>
+      </w:pPr>
+      <w:r>
+        <w:rPr>
+          <w:rStyle w:val="VerbatimChar"/>
+        </w:rPr>
+        <w:t xml:space="preserve">## Warning: Removed 28 rows containing missing values (geom_point).</w:t>
+      </w:r>
+    </w:p>
+    <w:p>
+      <w:pPr>
+        <w:pStyle w:val="FirstParagraph"/>
+      </w:pPr>
+      <w:r>
+        <w:drawing>
+          <wp:inline>
+            <wp:extent cx="4620126" cy="3696101"/>
+            <wp:effectExtent b="0" l="0" r="0" t="0"/>
+            <wp:docPr descr="" title="" id="1" name="Picture"/>
+            <a:graphic>
+              <a:graphicData uri="http://schemas.openxmlformats.org/drawingml/2006/picture">
+                <pic:pic>
+                  <pic:nvPicPr>
+                    <pic:cNvPr descr="Exploratory_Data_Analysis_files/figure-docx/unnamed-chunk-3-2.png" id="0" name="Picture"/>
+                    <pic:cNvPicPr>
+                      <a:picLocks noChangeArrowheads="1" noChangeAspect="1"/>
+                    </pic:cNvPicPr>
+                  </pic:nvPicPr>
+                  <pic:blipFill>
+                    <a:blip r:embed="rId21"/>
+                    <a:stretch>
+                      <a:fillRect/>
+                    </a:stretch>
+                  </pic:blipFill>
+                  <pic:spPr bwMode="auto">
+                    <a:xfrm>
+                      <a:off x="0" y="0"/>
+                      <a:ext cx="4620126" cy="3696101"/>
+                    </a:xfrm>
+                    <a:prstGeom prst="rect">
+                      <a:avLst/>
+                    </a:prstGeom>
+                    <a:noFill/>
+                    <a:ln w="9525">
+                      <a:noFill/>
+                      <a:headEnd/>
+                      <a:tailEnd/>
+                    </a:ln>
+                  </pic:spPr>
+                </pic:pic>
+              </a:graphicData>
+            </a:graphic>
+          </wp:inline>
+        </w:drawing>
+      </w:r>
+    </w:p>
+    <w:p>
+      <w:pPr>
+        <w:pStyle w:val="BodyText"/>
       </w:pPr>
       <w:r>
         <w:t xml:space="preserve">To Do:</w:t>

</xml_diff>